<commit_message>
added download.py for data
</commit_message>
<xml_diff>
--- a/Project_Proposal.docx
+++ b/Project_Proposal.docx
@@ -677,15 +677,31 @@
                 <w:szCs w:val="20"/>
                 <w:lang w:val="en-US"/>
               </w:rPr>
-              <w:t>140, MS</w:t>
-            </w:r>
-            <w:r>
-              <w:rPr>
-                <w:sz w:val="20"/>
-                <w:szCs w:val="20"/>
-                <w:lang w:val="en-US"/>
-              </w:rPr>
-              <w:t xml:space="preserve"> COCO captions</w:t>
+              <w:t>140,</w:t>
+            </w:r>
+            <w:r>
+              <w:rPr>
+                <w:sz w:val="20"/>
+                <w:szCs w:val="20"/>
+                <w:lang w:val="en-US"/>
+              </w:rPr>
+              <w:t xml:space="preserve"> </w:t>
+            </w:r>
+            <w:r>
+              <w:rPr>
+                <w:sz w:val="20"/>
+                <w:szCs w:val="20"/>
+                <w:lang w:val="en-US"/>
+              </w:rPr>
+              <w:t>flickr</w:t>
+            </w:r>
+            <w:r>
+              <w:rPr>
+                <w:sz w:val="20"/>
+                <w:szCs w:val="20"/>
+                <w:lang w:val="en-US"/>
+              </w:rPr>
+              <w:t>30k</w:t>
             </w:r>
             <w:r>
               <w:rPr>
@@ -1540,59 +1556,23 @@
           <w:szCs w:val="20"/>
           <w:lang w:val="en-GB"/>
         </w:rPr>
-        <w:t xml:space="preserve">To train NER and Sentiment Analysis (SA) models from scratch, we will use </w:t>
-      </w:r>
-      <w:proofErr w:type="spellStart"/>
+        <w:t>To train NER and Sentiment Analysis (SA) models from scratch, we will use PyTorch and implement architectures based on recurrent neural networks (RNNs) such as LSTMs and GRUs, avoiding the use of Transformers</w:t>
+      </w:r>
       <w:r>
         <w:rPr>
           <w:sz w:val="20"/>
           <w:szCs w:val="20"/>
           <w:lang w:val="en-GB"/>
         </w:rPr>
-        <w:t>PyTorch</w:t>
-      </w:r>
-      <w:proofErr w:type="spellEnd"/>
+        <w:t xml:space="preserve">. </w:t>
+      </w:r>
       <w:r>
         <w:rPr>
           <w:sz w:val="20"/>
           <w:szCs w:val="20"/>
           <w:lang w:val="en-GB"/>
         </w:rPr>
-        <w:t xml:space="preserve"> and implement architectures based on recurrent neural networks (RNNs) such as LSTMs and GRUs, avoiding the use of Transformers</w:t>
-      </w:r>
-      <w:r>
-        <w:rPr>
-          <w:sz w:val="20"/>
-          <w:szCs w:val="20"/>
-          <w:lang w:val="en-GB"/>
-        </w:rPr>
-        <w:t xml:space="preserve">. </w:t>
-      </w:r>
-      <w:r>
-        <w:rPr>
-          <w:sz w:val="20"/>
-          <w:szCs w:val="20"/>
-          <w:lang w:val="en-GB"/>
-        </w:rPr>
-        <w:t xml:space="preserve">Input text will be encoded using pretrained word embeddings, such as </w:t>
-      </w:r>
-      <w:proofErr w:type="spellStart"/>
-      <w:r>
-        <w:rPr>
-          <w:sz w:val="20"/>
-          <w:szCs w:val="20"/>
-          <w:lang w:val="en-GB"/>
-        </w:rPr>
-        <w:t>GloVe</w:t>
-      </w:r>
-      <w:proofErr w:type="spellEnd"/>
-      <w:r>
-        <w:rPr>
-          <w:sz w:val="20"/>
-          <w:szCs w:val="20"/>
-          <w:lang w:val="en-GB"/>
-        </w:rPr>
-        <w:t xml:space="preserve"> (from Stanford) or Word2Vec (from Google), which provide rich semantic representations.</w:t>
+        <w:t>Input text will be encoded using pretrained word embeddings, such as GloVe (from Stanford) or Word2Vec (from Google), which provide rich semantic representations.</w:t>
       </w:r>
     </w:p>
     <w:p>
@@ -1624,79 +1604,7 @@
           <w:szCs w:val="20"/>
           <w:lang w:val="en-GB"/>
         </w:rPr>
-        <w:t xml:space="preserve">For Named Entity Recognition (NER), we will implement a </w:t>
-      </w:r>
-      <w:proofErr w:type="spellStart"/>
-      <w:r>
-        <w:rPr>
-          <w:sz w:val="20"/>
-          <w:szCs w:val="20"/>
-          <w:lang w:val="en-GB"/>
-        </w:rPr>
-        <w:t>BiLSTM</w:t>
-      </w:r>
-      <w:proofErr w:type="spellEnd"/>
-      <w:r>
-        <w:rPr>
-          <w:sz w:val="20"/>
-          <w:szCs w:val="20"/>
-          <w:lang w:val="en-GB"/>
-        </w:rPr>
-        <w:t xml:space="preserve"> (bidirectional LSTM) to process text sequences. Optionally, this will be followed by a Conditional Random Field (CRF) layer to improve sequence </w:t>
-      </w:r>
-      <w:proofErr w:type="spellStart"/>
-      <w:r>
-        <w:rPr>
-          <w:sz w:val="20"/>
-          <w:szCs w:val="20"/>
-          <w:lang w:val="en-GB"/>
-        </w:rPr>
-        <w:t>labeling</w:t>
-      </w:r>
-      <w:proofErr w:type="spellEnd"/>
-      <w:r>
-        <w:rPr>
-          <w:sz w:val="20"/>
-          <w:szCs w:val="20"/>
-          <w:lang w:val="en-GB"/>
-        </w:rPr>
-        <w:t xml:space="preserve"> by </w:t>
-      </w:r>
-      <w:proofErr w:type="spellStart"/>
-      <w:r>
-        <w:rPr>
-          <w:sz w:val="20"/>
-          <w:szCs w:val="20"/>
-          <w:lang w:val="en-GB"/>
-        </w:rPr>
-        <w:t>modeling</w:t>
-      </w:r>
-      <w:proofErr w:type="spellEnd"/>
-      <w:r>
-        <w:rPr>
-          <w:sz w:val="20"/>
-          <w:szCs w:val="20"/>
-          <w:lang w:val="en-GB"/>
-        </w:rPr>
-        <w:t xml:space="preserve"> dependencies between output tags. There are multiple </w:t>
-      </w:r>
-      <w:proofErr w:type="spellStart"/>
-      <w:r>
-        <w:rPr>
-          <w:sz w:val="20"/>
-          <w:szCs w:val="20"/>
-          <w:lang w:val="en-GB"/>
-        </w:rPr>
-        <w:t>PyTorch</w:t>
-      </w:r>
-      <w:proofErr w:type="spellEnd"/>
-      <w:r>
-        <w:rPr>
-          <w:sz w:val="20"/>
-          <w:szCs w:val="20"/>
-          <w:lang w:val="en-GB"/>
-        </w:rPr>
-        <w:t xml:space="preserve"> tutorials and GitHub repositories that provide guidance and data handling utilities for this purpose.</w:t>
+        <w:t>For Named Entity Recognition (NER), we will implement a BiLSTM (bidirectional LSTM) to process text sequences. Optionally, this will be followed by a Conditional Random Field (CRF) layer to improve sequence labeling by modeling dependencies between output tags. There are multiple PyTorch tutorials and GitHub repositories that provide guidance and data handling utilities for this purpose.</w:t>
       </w:r>
     </w:p>
     <w:p>
@@ -1728,23 +1636,7 @@
           <w:szCs w:val="20"/>
           <w:lang w:val="en-GB"/>
         </w:rPr>
-        <w:t xml:space="preserve">For Sentiment Analysis (SA), we will follow a similar approach: input sequences will be converted into pretrained embeddings and passed through an RNN, typically an LSTM or GRU. The final hidden state will be used as a fixed-size representation of the </w:t>
-      </w:r>
-      <w:r>
-        <w:rPr>
-          <w:sz w:val="20"/>
-          <w:szCs w:val="20"/>
-          <w:lang w:val="en-GB"/>
-        </w:rPr>
-        <w:t>input and</w:t>
-      </w:r>
-      <w:r>
-        <w:rPr>
-          <w:sz w:val="20"/>
-          <w:szCs w:val="20"/>
-          <w:lang w:val="en-GB"/>
-        </w:rPr>
-        <w:t xml:space="preserve"> passed through fully connected layers to predict sentiment polarity </w:t>
+        <w:t xml:space="preserve">For Sentiment Analysis (SA), we will follow a similar approach: input sequences will be converted into pretrained embeddings and passed through an RNN, typically an LSTM or GRU. The final hidden state will be used as a fixed-size representation of the input and passed through fully connected layers to predict sentiment polarity </w:t>
       </w:r>
       <w:r>
         <w:rPr>
@@ -1824,25 +1716,7 @@
           <w:szCs w:val="20"/>
           <w:lang w:val="en-GB"/>
         </w:rPr>
-        <w:t>. These models typically combine a visual encoder (</w:t>
-      </w:r>
-      <w:proofErr w:type="spellStart"/>
-      <w:r>
-        <w:rPr>
-          <w:sz w:val="20"/>
-          <w:szCs w:val="20"/>
-          <w:lang w:val="en-GB"/>
-        </w:rPr>
-        <w:t>ViT</w:t>
-      </w:r>
-      <w:proofErr w:type="spellEnd"/>
-      <w:r>
-        <w:rPr>
-          <w:sz w:val="20"/>
-          <w:szCs w:val="20"/>
-          <w:lang w:val="en-GB"/>
-        </w:rPr>
-        <w:t>) with a language decoder trained specifically for generating image descriptions.</w:t>
+        <w:t>. These models typically combine a visual encoder (ViT) with a language decoder trained specifically for generating image descriptions.</w:t>
       </w:r>
     </w:p>
     <w:p>
@@ -1986,25 +1860,14 @@
           <w:lang w:val="en-GB"/>
         </w:rPr>
       </w:pPr>
-      <w:proofErr w:type="spellStart"/>
       <w:r>
         <w:rPr>
           <w:sz w:val="18"/>
           <w:szCs w:val="18"/>
           <w:lang w:val="en-GB"/>
         </w:rPr>
-        <w:t>Baaraban</w:t>
-      </w:r>
-      <w:proofErr w:type="spellEnd"/>
-      <w:r>
-        <w:rPr>
-          <w:sz w:val="18"/>
-          <w:szCs w:val="18"/>
-          <w:lang w:val="en-GB"/>
-        </w:rPr>
-        <w:t xml:space="preserve">, A. (n.d.). </w:t>
-      </w:r>
-      <w:proofErr w:type="spellStart"/>
+        <w:t xml:space="preserve">Baaraban, A. (n.d.). </w:t>
+      </w:r>
       <w:r>
         <w:rPr>
           <w:i/>
@@ -2015,7 +1878,6 @@
         </w:rPr>
         <w:t>pytorch_ner</w:t>
       </w:r>
-      <w:proofErr w:type="spellEnd"/>
       <w:r>
         <w:rPr>
           <w:sz w:val="18"/>
@@ -2049,23 +1911,13 @@
           <w:lang w:val="en-GB"/>
         </w:rPr>
       </w:pPr>
-      <w:proofErr w:type="spellStart"/>
       <w:r>
         <w:rPr>
           <w:sz w:val="18"/>
           <w:szCs w:val="18"/>
           <w:lang w:val="en-GB"/>
         </w:rPr>
-        <w:t>PyTorch</w:t>
-      </w:r>
-      <w:proofErr w:type="spellEnd"/>
-      <w:r>
-        <w:rPr>
-          <w:sz w:val="18"/>
-          <w:szCs w:val="18"/>
-          <w:lang w:val="en-GB"/>
-        </w:rPr>
-        <w:t xml:space="preserve"> Team. (n.d.). </w:t>
+        <w:t xml:space="preserve">PyTorch Team. (n.d.). </w:t>
       </w:r>
       <w:r>
         <w:rPr>
@@ -2083,25 +1935,7 @@
           <w:szCs w:val="18"/>
           <w:lang w:val="en-GB"/>
         </w:rPr>
-        <w:t xml:space="preserve">. </w:t>
-      </w:r>
-      <w:proofErr w:type="spellStart"/>
-      <w:r>
-        <w:rPr>
-          <w:sz w:val="18"/>
-          <w:szCs w:val="18"/>
-          <w:lang w:val="en-GB"/>
-        </w:rPr>
-        <w:t>PyTorch</w:t>
-      </w:r>
-      <w:proofErr w:type="spellEnd"/>
-      <w:r>
-        <w:rPr>
-          <w:sz w:val="18"/>
-          <w:szCs w:val="18"/>
-          <w:lang w:val="en-GB"/>
-        </w:rPr>
-        <w:t xml:space="preserve"> Tutorials. Retrieved from: </w:t>
+        <w:t xml:space="preserve">. PyTorch Tutorials. Retrieved from: </w:t>
       </w:r>
       <w:hyperlink r:id="rId8" w:tgtFrame="_new" w:history="1">
         <w:r>
@@ -2128,37 +1962,13 @@
           <w:lang w:val="en-GB"/>
         </w:rPr>
       </w:pPr>
-      <w:proofErr w:type="spellStart"/>
       <w:r>
         <w:rPr>
           <w:sz w:val="18"/>
           <w:szCs w:val="18"/>
-        </w:rPr>
-        <w:t>Lample</w:t>
-      </w:r>
-      <w:proofErr w:type="spellEnd"/>
-      <w:r>
-        <w:rPr>
-          <w:sz w:val="18"/>
-          <w:szCs w:val="18"/>
-        </w:rPr>
-        <w:t xml:space="preserve">, G., Ballesteros, M., </w:t>
-      </w:r>
-      <w:proofErr w:type="spellStart"/>
-      <w:r>
-        <w:rPr>
-          <w:sz w:val="18"/>
-          <w:szCs w:val="18"/>
-        </w:rPr>
-        <w:t>Subramanian</w:t>
-      </w:r>
-      <w:proofErr w:type="spellEnd"/>
-      <w:r>
-        <w:rPr>
-          <w:sz w:val="18"/>
-          <w:szCs w:val="18"/>
-        </w:rPr>
-        <w:t xml:space="preserve">, S., Kawakami, K., &amp; Dyer, C. (2016). </w:t>
+          <w:lang w:val="en-GB"/>
+        </w:rPr>
+        <w:t xml:space="preserve">Lample, G., Ballesteros, M., Subramanian, S., Kawakami, K., &amp; Dyer, C. (2016). </w:t>
       </w:r>
       <w:r>
         <w:rPr>
@@ -2176,25 +1986,7 @@
           <w:szCs w:val="18"/>
           <w:lang w:val="en-GB"/>
         </w:rPr>
-        <w:t xml:space="preserve">. </w:t>
-      </w:r>
-      <w:proofErr w:type="spellStart"/>
-      <w:r>
-        <w:rPr>
-          <w:sz w:val="18"/>
-          <w:szCs w:val="18"/>
-          <w:lang w:val="en-GB"/>
-        </w:rPr>
-        <w:t>arXiv</w:t>
-      </w:r>
-      <w:proofErr w:type="spellEnd"/>
-      <w:r>
-        <w:rPr>
-          <w:sz w:val="18"/>
-          <w:szCs w:val="18"/>
-          <w:lang w:val="en-GB"/>
-        </w:rPr>
-        <w:t xml:space="preserve"> preprint arXiv:1603.01360. Retrieved from: </w:t>
+        <w:t xml:space="preserve">. arXiv preprint arXiv:1603.01360. Retrieved from: </w:t>
       </w:r>
       <w:hyperlink r:id="rId9" w:tgtFrame="_new" w:history="1">
         <w:r>
@@ -2221,23 +2013,13 @@
           <w:lang w:val="en-GB"/>
         </w:rPr>
       </w:pPr>
-      <w:proofErr w:type="spellStart"/>
       <w:r>
         <w:rPr>
           <w:sz w:val="18"/>
           <w:szCs w:val="18"/>
           <w:lang w:val="en-GB"/>
         </w:rPr>
-        <w:t>NBShare</w:t>
-      </w:r>
-      <w:proofErr w:type="spellEnd"/>
-      <w:r>
-        <w:rPr>
-          <w:sz w:val="18"/>
-          <w:szCs w:val="18"/>
-          <w:lang w:val="en-GB"/>
-        </w:rPr>
-        <w:t xml:space="preserve">. (n.d.). </w:t>
+        <w:t xml:space="preserve">NBShare. (n.d.). </w:t>
       </w:r>
       <w:r>
         <w:rPr>
@@ -2247,20 +2029,8 @@
           <w:szCs w:val="18"/>
           <w:lang w:val="en-GB"/>
         </w:rPr>
-        <w:t xml:space="preserve">Tweet Sentiment Analysis Using LSTM With </w:t>
-      </w:r>
-      <w:proofErr w:type="spellStart"/>
-      <w:r>
-        <w:rPr>
-          <w:i/>
-          <w:iCs/>
-          <w:sz w:val="18"/>
-          <w:szCs w:val="18"/>
-          <w:lang w:val="en-GB"/>
-        </w:rPr>
-        <w:t>PyTorch</w:t>
-      </w:r>
-      <w:proofErr w:type="spellEnd"/>
+        <w:t>Tweet Sentiment Analysis Using LSTM With PyTorch</w:t>
+      </w:r>
       <w:r>
         <w:rPr>
           <w:sz w:val="18"/>
@@ -2318,25 +2088,7 @@
           <w:szCs w:val="18"/>
           <w:lang w:val="en-GB"/>
         </w:rPr>
-        <w:t xml:space="preserve">. </w:t>
-      </w:r>
-      <w:proofErr w:type="spellStart"/>
-      <w:r>
-        <w:rPr>
-          <w:sz w:val="18"/>
-          <w:szCs w:val="18"/>
-          <w:lang w:val="en-GB"/>
-        </w:rPr>
-        <w:t>arXiv</w:t>
-      </w:r>
-      <w:proofErr w:type="spellEnd"/>
-      <w:r>
-        <w:rPr>
-          <w:sz w:val="18"/>
-          <w:szCs w:val="18"/>
-          <w:lang w:val="en-GB"/>
-        </w:rPr>
-        <w:t xml:space="preserve"> preprint arXiv:1810.04805. Retrieved from: </w:t>
+        <w:t xml:space="preserve">. arXiv preprint arXiv:1810.04805. Retrieved from: </w:t>
       </w:r>
       <w:hyperlink r:id="rId11" w:tgtFrame="_new" w:history="1">
         <w:r>
@@ -2379,42 +2131,8 @@
           <w:szCs w:val="18"/>
           <w:lang w:val="en-GB"/>
         </w:rPr>
-        <w:t xml:space="preserve">Sentiment Analysis with </w:t>
-      </w:r>
-      <w:proofErr w:type="spellStart"/>
-      <w:r>
-        <w:rPr>
-          <w:i/>
-          <w:iCs/>
-          <w:sz w:val="18"/>
-          <w:szCs w:val="18"/>
-          <w:lang w:val="en-GB"/>
-        </w:rPr>
-        <w:t>PyTorch</w:t>
-      </w:r>
-      <w:proofErr w:type="spellEnd"/>
-      <w:r>
-        <w:rPr>
-          <w:i/>
-          <w:iCs/>
-          <w:sz w:val="18"/>
-          <w:szCs w:val="18"/>
-          <w:lang w:val="en-GB"/>
-        </w:rPr>
-        <w:t xml:space="preserve"> – Part 4: LSTM &amp; </w:t>
-      </w:r>
-      <w:proofErr w:type="spellStart"/>
-      <w:r>
-        <w:rPr>
-          <w:i/>
-          <w:iCs/>
-          <w:sz w:val="18"/>
-          <w:szCs w:val="18"/>
-          <w:lang w:val="en-GB"/>
-        </w:rPr>
-        <w:t>BiLSTM</w:t>
-      </w:r>
-      <w:proofErr w:type="spellEnd"/>
+        <w:t>Sentiment Analysis with PyTorch – Part 4: LSTM &amp; BiLSTM</w:t>
+      </w:r>
       <w:r>
         <w:rPr>
           <w:sz w:val="18"/>
@@ -2499,41 +2217,13 @@
           <w:lang w:val="en-GB"/>
         </w:rPr>
       </w:pPr>
-      <w:proofErr w:type="spellStart"/>
       <w:r>
         <w:rPr>
           <w:sz w:val="18"/>
           <w:szCs w:val="18"/>
           <w:lang w:val="en-GB"/>
         </w:rPr>
-        <w:t>Vinyals</w:t>
-      </w:r>
-      <w:proofErr w:type="spellEnd"/>
-      <w:r>
-        <w:rPr>
-          <w:sz w:val="18"/>
-          <w:szCs w:val="18"/>
-          <w:lang w:val="en-GB"/>
-        </w:rPr>
-        <w:t xml:space="preserve">, O., </w:t>
-      </w:r>
-      <w:proofErr w:type="spellStart"/>
-      <w:r>
-        <w:rPr>
-          <w:sz w:val="18"/>
-          <w:szCs w:val="18"/>
-          <w:lang w:val="en-GB"/>
-        </w:rPr>
-        <w:t>Toshev</w:t>
-      </w:r>
-      <w:proofErr w:type="spellEnd"/>
-      <w:r>
-        <w:rPr>
-          <w:sz w:val="18"/>
-          <w:szCs w:val="18"/>
-          <w:lang w:val="en-GB"/>
-        </w:rPr>
-        <w:t xml:space="preserve">, A., Bengio, S., &amp; Erhan, D. (2015). </w:t>
+        <w:t xml:space="preserve">Vinyals, O., Toshev, A., Bengio, S., &amp; Erhan, D. (2015). </w:t>
       </w:r>
       <w:r>
         <w:rPr>
@@ -2551,25 +2241,7 @@
           <w:szCs w:val="18"/>
           <w:lang w:val="en-GB"/>
         </w:rPr>
-        <w:t xml:space="preserve">. </w:t>
-      </w:r>
-      <w:proofErr w:type="spellStart"/>
-      <w:r>
-        <w:rPr>
-          <w:sz w:val="18"/>
-          <w:szCs w:val="18"/>
-          <w:lang w:val="en-GB"/>
-        </w:rPr>
-        <w:t>arXiv</w:t>
-      </w:r>
-      <w:proofErr w:type="spellEnd"/>
-      <w:r>
-        <w:rPr>
-          <w:sz w:val="18"/>
-          <w:szCs w:val="18"/>
-          <w:lang w:val="en-GB"/>
-        </w:rPr>
-        <w:t xml:space="preserve"> preprint arXiv:1411.4555. Retrieved from: </w:t>
+        <w:t xml:space="preserve">. arXiv preprint arXiv:1411.4555. Retrieved from: </w:t>
       </w:r>
       <w:hyperlink r:id="rId14" w:tgtFrame="_new" w:history="1">
         <w:r>
@@ -2602,25 +2274,7 @@
           <w:szCs w:val="18"/>
           <w:lang w:val="en-GB"/>
         </w:rPr>
-        <w:t xml:space="preserve">Xu, K., Ba, J., Kiros, R., Cho, K., Courville, A., </w:t>
-      </w:r>
-      <w:proofErr w:type="spellStart"/>
-      <w:r>
-        <w:rPr>
-          <w:sz w:val="18"/>
-          <w:szCs w:val="18"/>
-          <w:lang w:val="en-GB"/>
-        </w:rPr>
-        <w:t>Salakhutdinov</w:t>
-      </w:r>
-      <w:proofErr w:type="spellEnd"/>
-      <w:r>
-        <w:rPr>
-          <w:sz w:val="18"/>
-          <w:szCs w:val="18"/>
-          <w:lang w:val="en-GB"/>
-        </w:rPr>
-        <w:t xml:space="preserve">, R., Zemel, R., &amp; Bengio, Y. (2015). </w:t>
+        <w:t xml:space="preserve">Xu, K., Ba, J., Kiros, R., Cho, K., Courville, A., Salakhutdinov, R., Zemel, R., &amp; Bengio, Y. (2015). </w:t>
       </w:r>
       <w:r>
         <w:rPr>
@@ -2638,25 +2292,7 @@
           <w:szCs w:val="18"/>
           <w:lang w:val="en-GB"/>
         </w:rPr>
-        <w:t xml:space="preserve">. </w:t>
-      </w:r>
-      <w:proofErr w:type="spellStart"/>
-      <w:r>
-        <w:rPr>
-          <w:sz w:val="18"/>
-          <w:szCs w:val="18"/>
-          <w:lang w:val="en-GB"/>
-        </w:rPr>
-        <w:t>arXiv</w:t>
-      </w:r>
-      <w:proofErr w:type="spellEnd"/>
-      <w:r>
-        <w:rPr>
-          <w:sz w:val="18"/>
-          <w:szCs w:val="18"/>
-          <w:lang w:val="en-GB"/>
-        </w:rPr>
-        <w:t xml:space="preserve"> preprint arXiv:1502.03044. Retrieved from: </w:t>
+        <w:t xml:space="preserve">. arXiv preprint arXiv:1502.03044. Retrieved from: </w:t>
       </w:r>
       <w:hyperlink r:id="rId15" w:tgtFrame="_new" w:history="1">
         <w:r>
@@ -2688,43 +2324,7 @@
           <w:szCs w:val="18"/>
           <w:lang w:val="en-GB"/>
         </w:rPr>
-        <w:t xml:space="preserve">Li, J., Selvaraju, R. R., </w:t>
-      </w:r>
-      <w:proofErr w:type="spellStart"/>
-      <w:r>
-        <w:rPr>
-          <w:sz w:val="18"/>
-          <w:szCs w:val="18"/>
-          <w:lang w:val="en-GB"/>
-        </w:rPr>
-        <w:t>Gotmare</w:t>
-      </w:r>
-      <w:proofErr w:type="spellEnd"/>
-      <w:r>
-        <w:rPr>
-          <w:sz w:val="18"/>
-          <w:szCs w:val="18"/>
-          <w:lang w:val="en-GB"/>
-        </w:rPr>
-        <w:t xml:space="preserve">, A., </w:t>
-      </w:r>
-      <w:proofErr w:type="spellStart"/>
-      <w:r>
-        <w:rPr>
-          <w:sz w:val="18"/>
-          <w:szCs w:val="18"/>
-          <w:lang w:val="en-GB"/>
-        </w:rPr>
-        <w:t>Joty</w:t>
-      </w:r>
-      <w:proofErr w:type="spellEnd"/>
-      <w:r>
-        <w:rPr>
-          <w:sz w:val="18"/>
-          <w:szCs w:val="18"/>
-          <w:lang w:val="en-GB"/>
-        </w:rPr>
-        <w:t xml:space="preserve">, S., Xiong, C., &amp; Hoi, S. C. (2022). </w:t>
+        <w:t xml:space="preserve">Li, J., Selvaraju, R. R., Gotmare, A., Joty, S., Xiong, C., &amp; Hoi, S. C. (2022). </w:t>
       </w:r>
       <w:r>
         <w:rPr>
@@ -2742,57 +2342,14 @@
           <w:szCs w:val="18"/>
           <w:lang w:val="en-GB"/>
         </w:rPr>
-        <w:t xml:space="preserve">. </w:t>
-      </w:r>
-      <w:proofErr w:type="spellStart"/>
+        <w:t xml:space="preserve">. arXiv preprint arXiv:1910.13461. </w:t>
+      </w:r>
       <w:r>
         <w:rPr>
           <w:sz w:val="18"/>
           <w:szCs w:val="18"/>
-          <w:lang w:val="en-GB"/>
-        </w:rPr>
-        <w:t>arXiv</w:t>
-      </w:r>
-      <w:proofErr w:type="spellEnd"/>
-      <w:r>
-        <w:rPr>
-          <w:sz w:val="18"/>
-          <w:szCs w:val="18"/>
-          <w:lang w:val="en-GB"/>
-        </w:rPr>
-        <w:t xml:space="preserve"> preprint arXiv:1910.13461. </w:t>
-      </w:r>
-      <w:proofErr w:type="spellStart"/>
-      <w:r>
-        <w:rPr>
-          <w:sz w:val="18"/>
-          <w:szCs w:val="18"/>
-        </w:rPr>
-        <w:t>Retrieved</w:t>
-      </w:r>
-      <w:proofErr w:type="spellEnd"/>
-      <w:r>
-        <w:rPr>
-          <w:sz w:val="18"/>
-          <w:szCs w:val="18"/>
-        </w:rPr>
-        <w:t xml:space="preserve"> </w:t>
-      </w:r>
-      <w:proofErr w:type="spellStart"/>
-      <w:r>
-        <w:rPr>
-          <w:sz w:val="18"/>
-          <w:szCs w:val="18"/>
-        </w:rPr>
-        <w:t>from</w:t>
-      </w:r>
-      <w:proofErr w:type="spellEnd"/>
-      <w:r>
-        <w:rPr>
-          <w:sz w:val="18"/>
-          <w:szCs w:val="18"/>
-        </w:rPr>
-        <w:t xml:space="preserve">: </w:t>
+        </w:rPr>
+        <w:t xml:space="preserve">Retrieved from: </w:t>
       </w:r>
       <w:hyperlink r:id="rId16" w:tgtFrame="_new" w:history="1">
         <w:r>
@@ -5558,6 +5115,7 @@
   <w:style w:type="character" w:default="1" w:styleId="Fuentedeprrafopredeter">
     <w:name w:val="Default Paragraph Font"/>
     <w:uiPriority w:val="1"/>
+    <w:semiHidden/>
     <w:unhideWhenUsed/>
   </w:style>
   <w:style w:type="table" w:default="1" w:styleId="Tablanormal">

</xml_diff>